<commit_message>
added cooking time instructions
</commit_message>
<xml_diff>
--- a/DOCX/breads/Pain Français.docx
+++ b/DOCX/breads/Pain Français.docx
@@ -140,12 +140,14 @@
             <w:r>
               <w:t xml:space="preserve"> </w:t>
             </w:r>
+            <w:proofErr w:type="spellStart"/>
             <w:r>
               <w:t>m</w:t>
             </w:r>
             <w:r>
               <w:t>L</w:t>
             </w:r>
+            <w:proofErr w:type="spellEnd"/>
             <w:r>
               <w:t xml:space="preserve"> d’eau</w:t>
             </w:r>
@@ -166,8 +168,13 @@
               <w:t>6</w:t>
             </w:r>
             <w:r>
-              <w:t>0 mL</w:t>
-            </w:r>
+              <w:t xml:space="preserve">0 </w:t>
+            </w:r>
+            <w:proofErr w:type="spellStart"/>
+            <w:r>
+              <w:t>mL</w:t>
+            </w:r>
+            <w:proofErr w:type="spellEnd"/>
             <w:r>
               <w:t xml:space="preserve"> d’eau</w:t>
             </w:r>
@@ -191,8 +198,13 @@
               <w:t>8</w:t>
             </w:r>
             <w:r>
-              <w:t>0 mL</w:t>
-            </w:r>
+              <w:t xml:space="preserve">0 </w:t>
+            </w:r>
+            <w:proofErr w:type="spellStart"/>
+            <w:r>
+              <w:t>mL</w:t>
+            </w:r>
+            <w:proofErr w:type="spellEnd"/>
             <w:r>
               <w:t xml:space="preserve"> d’eau</w:t>
             </w:r>
@@ -232,20 +244,36 @@
               <w:ind w:left="0"/>
             </w:pPr>
             <w:r>
-              <w:t>4 c.s. d’huile</w:t>
-            </w:r>
-          </w:p>
-        </w:tc>
-        <w:tc>
-          <w:tcPr>
-            <w:tcW w:w="3238" w:type="dxa"/>
-          </w:tcPr>
-          <w:p>
-            <w:pPr>
-              <w:ind w:left="0"/>
-            </w:pPr>
-            <w:r>
-              <w:t>3 c.s. d’huile</w:t>
+              <w:t xml:space="preserve">4 </w:t>
+            </w:r>
+            <w:proofErr w:type="spellStart"/>
+            <w:r>
+              <w:t>c.s</w:t>
+            </w:r>
+            <w:proofErr w:type="spellEnd"/>
+            <w:r>
+              <w:t>. d’huile</w:t>
+            </w:r>
+          </w:p>
+        </w:tc>
+        <w:tc>
+          <w:tcPr>
+            <w:tcW w:w="3238" w:type="dxa"/>
+          </w:tcPr>
+          <w:p>
+            <w:pPr>
+              <w:ind w:left="0"/>
+            </w:pPr>
+            <w:r>
+              <w:t xml:space="preserve">3 </w:t>
+            </w:r>
+            <w:proofErr w:type="spellStart"/>
+            <w:r>
+              <w:t>c.s</w:t>
+            </w:r>
+            <w:proofErr w:type="spellEnd"/>
+            <w:r>
+              <w:t>. d’huile</w:t>
             </w:r>
           </w:p>
         </w:tc>
@@ -264,11 +292,16 @@
               <w:t>2.5</w:t>
             </w:r>
             <w:r>
-              <w:t xml:space="preserve"> c.</w:t>
+              <w:t xml:space="preserve"> </w:t>
+            </w:r>
+            <w:proofErr w:type="spellStart"/>
+            <w:r>
+              <w:t>c.</w:t>
             </w:r>
             <w:r>
               <w:t>s</w:t>
             </w:r>
+            <w:proofErr w:type="spellEnd"/>
             <w:r>
               <w:t>. d</w:t>
             </w:r>
@@ -314,7 +347,15 @@
               <w:t>2</w:t>
             </w:r>
             <w:r>
-              <w:t xml:space="preserve"> c.c. de sel</w:t>
+              <w:t xml:space="preserve"> </w:t>
+            </w:r>
+            <w:proofErr w:type="spellStart"/>
+            <w:r>
+              <w:t>c.c</w:t>
+            </w:r>
+            <w:proofErr w:type="spellEnd"/>
+            <w:r>
+              <w:t>. de sel</w:t>
             </w:r>
           </w:p>
         </w:tc>
@@ -330,7 +371,15 @@
               <w:t>1</w:t>
             </w:r>
             <w:r>
-              <w:t>.5 c.s. de sel</w:t>
+              <w:t xml:space="preserve">.5 </w:t>
+            </w:r>
+            <w:proofErr w:type="spellStart"/>
+            <w:r>
+              <w:t>c.s</w:t>
+            </w:r>
+            <w:proofErr w:type="spellEnd"/>
+            <w:r>
+              <w:t>. de sel</w:t>
             </w:r>
           </w:p>
         </w:tc>
@@ -349,7 +398,15 @@
               <w:t>1</w:t>
             </w:r>
             <w:r>
-              <w:t xml:space="preserve"> c.s. de sel</w:t>
+              <w:t xml:space="preserve"> </w:t>
+            </w:r>
+            <w:proofErr w:type="spellStart"/>
+            <w:r>
+              <w:t>c.s</w:t>
+            </w:r>
+            <w:proofErr w:type="spellEnd"/>
+            <w:r>
+              <w:t>. de sel</w:t>
             </w:r>
           </w:p>
         </w:tc>
@@ -387,7 +444,15 @@
               <w:ind w:left="0"/>
             </w:pPr>
             <w:r>
-              <w:t xml:space="preserve">3 c.s. </w:t>
+              <w:t xml:space="preserve">3 </w:t>
+            </w:r>
+            <w:proofErr w:type="spellStart"/>
+            <w:r>
+              <w:t>c.s</w:t>
+            </w:r>
+            <w:proofErr w:type="spellEnd"/>
+            <w:r>
+              <w:t xml:space="preserve">. </w:t>
             </w:r>
             <w:r>
               <w:t>de sucre</w:t>
@@ -403,7 +468,15 @@
               <w:ind w:left="0"/>
             </w:pPr>
             <w:r>
-              <w:t xml:space="preserve">2.5 c.s. </w:t>
+              <w:t xml:space="preserve">2.5 </w:t>
+            </w:r>
+            <w:proofErr w:type="spellStart"/>
+            <w:r>
+              <w:t>c.s</w:t>
+            </w:r>
+            <w:proofErr w:type="spellEnd"/>
+            <w:r>
+              <w:t xml:space="preserve">. </w:t>
             </w:r>
             <w:r>
               <w:t>de sucre</w:t>
@@ -422,7 +495,15 @@
               <w:ind w:left="0"/>
             </w:pPr>
             <w:r>
-              <w:t xml:space="preserve">2 c.s. </w:t>
+              <w:t xml:space="preserve">2 </w:t>
+            </w:r>
+            <w:proofErr w:type="spellStart"/>
+            <w:r>
+              <w:t>c.s</w:t>
+            </w:r>
+            <w:proofErr w:type="spellEnd"/>
+            <w:r>
+              <w:t xml:space="preserve">. </w:t>
             </w:r>
             <w:r>
               <w:t>de sucre</w:t>
@@ -530,20 +611,36 @@
               <w:ind w:left="0"/>
             </w:pPr>
             <w:r>
-              <w:t>1.5 c.c. de levure boulangère</w:t>
-            </w:r>
-          </w:p>
-        </w:tc>
-        <w:tc>
-          <w:tcPr>
-            <w:tcW w:w="3238" w:type="dxa"/>
-          </w:tcPr>
-          <w:p>
-            <w:pPr>
-              <w:ind w:left="0"/>
-            </w:pPr>
-            <w:r>
-              <w:t>1.25 c.c. de levure boulangère</w:t>
+              <w:t xml:space="preserve">1.5 </w:t>
+            </w:r>
+            <w:proofErr w:type="spellStart"/>
+            <w:r>
+              <w:t>c.c</w:t>
+            </w:r>
+            <w:proofErr w:type="spellEnd"/>
+            <w:r>
+              <w:t>. de levure boulangère</w:t>
+            </w:r>
+          </w:p>
+        </w:tc>
+        <w:tc>
+          <w:tcPr>
+            <w:tcW w:w="3238" w:type="dxa"/>
+          </w:tcPr>
+          <w:p>
+            <w:pPr>
+              <w:ind w:left="0"/>
+            </w:pPr>
+            <w:r>
+              <w:t xml:space="preserve">1.25 </w:t>
+            </w:r>
+            <w:proofErr w:type="spellStart"/>
+            <w:r>
+              <w:t>c.c</w:t>
+            </w:r>
+            <w:proofErr w:type="spellEnd"/>
+            <w:r>
+              <w:t>. de levure boulangère</w:t>
             </w:r>
           </w:p>
         </w:tc>
@@ -559,7 +656,15 @@
               <w:ind w:left="0"/>
             </w:pPr>
             <w:r>
-              <w:t>1 c.c. de levure boulangère</w:t>
+              <w:t xml:space="preserve">1 </w:t>
+            </w:r>
+            <w:proofErr w:type="spellStart"/>
+            <w:r>
+              <w:t>c.c</w:t>
+            </w:r>
+            <w:proofErr w:type="spellEnd"/>
+            <w:r>
+              <w:t>. de levure boulangère</w:t>
             </w:r>
           </w:p>
         </w:tc>
@@ -617,10 +722,10 @@
         <w:ind w:left="0"/>
       </w:pPr>
       <w:r>
-        <w:t>La cuisson prends environ</w:t>
+        <w:t>La cuisson prends environ 4h</w:t>
       </w:r>
       <w:r>
-        <w:t xml:space="preserve"> 4h</w:t>
+        <w:t xml:space="preserve"> (programme « pain français » ou « pain allégé »)</w:t>
       </w:r>
       <w:r>
         <w:t>.</w:t>

</xml_diff>